<commit_message>
Modifica Caso d'uso Ordinazione + modifica campo Indirizzo di destinazione
Apportata modifica al caso d'uso Ordinazione
Aggiunti campi (via, numero civico, città, provincia) all'interno del dizionario dei dati
</commit_message>
<xml_diff>
--- a/Documents/Eat&Reorder - Use Cases documents/UC RFA Gestione Acquisto/RFA3 - Ordinazione.docx
+++ b/Documents/Eat&Reorder - Use Cases documents/UC RFA Gestione Acquisto/RFA3 - Ordinazione.docx
@@ -285,30 +285,7 @@
                 <w:b/>
                 <w:bCs/>
               </w:rPr>
-              <w:t>Il giorno</w:t>
-            </w:r>
-            <w:r>
-              <w:rPr>
-                <w:b/>
-                <w:bCs/>
-              </w:rPr>
-              <w:t xml:space="preserve"> attuale deve essere compreso </w:t>
-            </w:r>
-            <w:r>
-              <w:rPr>
-                <w:b/>
-                <w:bCs/>
-              </w:rPr>
-              <w:t xml:space="preserve">nei giorni lavorativi </w:t>
-            </w:r>
-            <w:bookmarkStart w:id="0" w:name="_GoBack"/>
-            <w:bookmarkEnd w:id="0"/>
-            <w:r>
-              <w:rPr>
-                <w:b/>
-                <w:bCs/>
-              </w:rPr>
-              <w:t>dell’Azienda associata ai prodotti</w:t>
+              <w:t>Il giorno attuale deve essere compreso nei giorni lavorativi dell’Azienda associata ai prodotti</w:t>
             </w:r>
           </w:p>
           <w:p>
@@ -449,13 +426,15 @@
               <w:t>Il Cliente</w:t>
             </w:r>
             <w:r>
-              <w:t xml:space="preserve"> inserisce </w:t>
-            </w:r>
-            <w:r>
-              <w:t>l’indirizzo di destinazione</w:t>
-            </w:r>
-            <w:r>
-              <w:t xml:space="preserve">, numero di carta di credito ed </w:t>
+              <w:t xml:space="preserve"> inserisce</w:t>
+            </w:r>
+            <w:r>
+              <w:t xml:space="preserve"> via, numero civico, città, provincia,</w:t>
+            </w:r>
+            <w:bookmarkStart w:id="0" w:name="_GoBack"/>
+            <w:bookmarkEnd w:id="0"/>
+            <w:r>
+              <w:t xml:space="preserve"> numero di carta di credito ed </w:t>
             </w:r>
             <w:r>
               <w:t>eventuali note</w:t>
@@ -467,13 +446,8 @@
               <w:t>per l’ordine</w:t>
             </w:r>
             <w:r>
-              <w:t xml:space="preserve"> rispettando il formato stabilito nel dizionario dei dati, sezione </w:t>
-            </w:r>
-            <w:proofErr w:type="spellStart"/>
-            <w:r>
-              <w:t>DD_Ord</w:t>
-            </w:r>
-            <w:proofErr w:type="spellEnd"/>
+              <w:t xml:space="preserve"> rispettando il formato stabilito nel dizionario dei dati, sezione DD_Ord</w:t>
+            </w:r>
           </w:p>
           <w:p>
             <w:pPr>
@@ -694,13 +668,8 @@
               <w:t>l’utente ha inserito dati non validi</w:t>
             </w:r>
             <w:r>
-              <w:t xml:space="preserve">, in riferimento al dizionario dei dati, sezione </w:t>
-            </w:r>
-            <w:proofErr w:type="spellStart"/>
-            <w:r>
-              <w:t>DD_Ord</w:t>
-            </w:r>
-            <w:proofErr w:type="spellEnd"/>
+              <w:t>, in riferimento al dizionario dei dati, sezione DD_Ord</w:t>
+            </w:r>
           </w:p>
           <w:p>
             <w:r>
@@ -764,15 +733,7 @@
                 <w:b/>
                 <w:bCs/>
               </w:rPr>
-              <w:t xml:space="preserve"> </w:t>
-            </w:r>
-            <w:proofErr w:type="spellStart"/>
-            <w:r>
-              <w:rPr>
-                <w:b/>
-                <w:bCs/>
-              </w:rPr>
-              <w:t>Dati</w:t>
+              <w:t xml:space="preserve"> Dati</w:t>
             </w:r>
             <w:r>
               <w:rPr>
@@ -781,7 +742,6 @@
               </w:rPr>
               <w:t>OrdineNonValidi</w:t>
             </w:r>
-            <w:proofErr w:type="spellEnd"/>
           </w:p>
           <w:p/>
         </w:tc>
@@ -1757,7 +1717,7 @@
       </w:pPr>
     </w:pPrDefault>
   </w:docDefaults>
-  <w:latentStyles w:defLockedState="0" w:defUIPriority="99" w:defSemiHidden="0" w:defUnhideWhenUsed="0" w:defQFormat="0" w:count="377">
+  <w:latentStyles w:defLockedState="0" w:defUIPriority="99" w:defSemiHidden="0" w:defUnhideWhenUsed="0" w:defQFormat="0" w:count="376">
     <w:lsdException w:name="Normal" w:uiPriority="0" w:qFormat="1"/>
     <w:lsdException w:name="heading 1" w:uiPriority="9" w:qFormat="1"/>
     <w:lsdException w:name="heading 2" w:semiHidden="1" w:uiPriority="9" w:unhideWhenUsed="1" w:qFormat="1"/>
@@ -2134,7 +2094,6 @@
     <w:lsdException w:name="Hashtag" w:semiHidden="1" w:unhideWhenUsed="1"/>
     <w:lsdException w:name="Unresolved Mention" w:semiHidden="1" w:unhideWhenUsed="1"/>
     <w:lsdException w:name="Smart Link" w:semiHidden="1" w:unhideWhenUsed="1"/>
-    <w:lsdException w:name="Smart Link Error" w:semiHidden="1" w:unhideWhenUsed="1"/>
   </w:latentStyles>
   <w:style w:type="paragraph" w:default="1" w:styleId="Normale">
     <w:name w:val="Normal"/>

</xml_diff>

<commit_message>
Aggiornati SD e UC ordinazione per la questione dell'indirizzo
</commit_message>
<xml_diff>
--- a/Documents/Eat&Reorder - Use Cases documents/UC RFA Gestione Acquisto/RFA3 - Ordinazione.docx
+++ b/Documents/Eat&Reorder - Use Cases documents/UC RFA Gestione Acquisto/RFA3 - Ordinazione.docx
@@ -255,8 +255,17 @@
                 <w:b/>
                 <w:bCs/>
               </w:rPr>
-              <w:t>visualizza il carrello</w:t>
-            </w:r>
+              <w:t xml:space="preserve">visualizza </w:t>
+            </w:r>
+            <w:r>
+              <w:rPr>
+                <w:b/>
+                <w:bCs/>
+              </w:rPr>
+              <w:t>la pagina dell’ordinazione</w:t>
+            </w:r>
+            <w:bookmarkStart w:id="0" w:name="_GoBack"/>
+            <w:bookmarkEnd w:id="0"/>
           </w:p>
           <w:p>
             <w:pPr>
@@ -429,12 +438,13 @@
               <w:t xml:space="preserve"> inserisce</w:t>
             </w:r>
             <w:r>
-              <w:t xml:space="preserve"> via, numero civico, città, provincia,</w:t>
-            </w:r>
-            <w:bookmarkStart w:id="0" w:name="_GoBack"/>
-            <w:bookmarkEnd w:id="0"/>
-            <w:r>
-              <w:t xml:space="preserve"> numero di carta di credito ed </w:t>
+              <w:t xml:space="preserve"> </w:t>
+            </w:r>
+            <w:r>
+              <w:t xml:space="preserve">indirizzo, </w:t>
+            </w:r>
+            <w:r>
+              <w:t xml:space="preserve">numero di carta di credito ed </w:t>
             </w:r>
             <w:r>
               <w:t>eventuali note</w:t>
@@ -1717,7 +1727,7 @@
       </w:pPr>
     </w:pPrDefault>
   </w:docDefaults>
-  <w:latentStyles w:defLockedState="0" w:defUIPriority="99" w:defSemiHidden="0" w:defUnhideWhenUsed="0" w:defQFormat="0" w:count="376">
+  <w:latentStyles w:defLockedState="0" w:defUIPriority="99" w:defSemiHidden="0" w:defUnhideWhenUsed="0" w:defQFormat="0" w:count="377">
     <w:lsdException w:name="Normal" w:uiPriority="0" w:qFormat="1"/>
     <w:lsdException w:name="heading 1" w:uiPriority="9" w:qFormat="1"/>
     <w:lsdException w:name="heading 2" w:semiHidden="1" w:uiPriority="9" w:unhideWhenUsed="1" w:qFormat="1"/>
@@ -1823,7 +1833,6 @@
     <w:lsdException w:name="HTML Sample" w:semiHidden="1" w:unhideWhenUsed="1"/>
     <w:lsdException w:name="HTML Typewriter" w:semiHidden="1" w:unhideWhenUsed="1"/>
     <w:lsdException w:name="HTML Variable" w:semiHidden="1" w:unhideWhenUsed="1"/>
-    <w:lsdException w:name="Normal Table" w:semiHidden="1" w:unhideWhenUsed="1"/>
     <w:lsdException w:name="annotation subject" w:semiHidden="1" w:unhideWhenUsed="1"/>
     <w:lsdException w:name="No List" w:semiHidden="1" w:unhideWhenUsed="1"/>
     <w:lsdException w:name="Outline List 1" w:semiHidden="1" w:unhideWhenUsed="1"/>
@@ -1870,10 +1879,8 @@
     <w:lsdException w:name="Table Subtle 2" w:semiHidden="1" w:unhideWhenUsed="1"/>
     <w:lsdException w:name="Table Web 1" w:semiHidden="1" w:unhideWhenUsed="1"/>
     <w:lsdException w:name="Table Web 2" w:semiHidden="1" w:unhideWhenUsed="1"/>
-    <w:lsdException w:name="Table Web 3" w:semiHidden="1" w:unhideWhenUsed="1"/>
     <w:lsdException w:name="Balloon Text" w:semiHidden="1" w:unhideWhenUsed="1"/>
     <w:lsdException w:name="Table Grid" w:uiPriority="39"/>
-    <w:lsdException w:name="Table Theme" w:semiHidden="1" w:unhideWhenUsed="1"/>
     <w:lsdException w:name="Placeholder Text" w:semiHidden="1"/>
     <w:lsdException w:name="No Spacing" w:uiPriority="1" w:qFormat="1"/>
     <w:lsdException w:name="Light Shading" w:uiPriority="60"/>
@@ -2094,6 +2101,7 @@
     <w:lsdException w:name="Hashtag" w:semiHidden="1" w:unhideWhenUsed="1"/>
     <w:lsdException w:name="Unresolved Mention" w:semiHidden="1" w:unhideWhenUsed="1"/>
     <w:lsdException w:name="Smart Link" w:semiHidden="1" w:unhideWhenUsed="1"/>
+    <w:lsdException w:name="Smart Link Error" w:semiHidden="1" w:unhideWhenUsed="1"/>
   </w:latentStyles>
   <w:style w:type="paragraph" w:default="1" w:styleId="Normale">
     <w:name w:val="Normal"/>

</xml_diff>

<commit_message>
RAD, UC  Ordinazione e sequence RFA3.b
Modificato il RAD aggiornato(cambiato e aggiunto modifiche riguardanti il logout e corrette imprecisioni frivole) però non completato per poterlo concludere con Rosario per quanto riguarda enumazioni e altro
Use Case RFA 3 Ordinazione modificato e completato
Sequence RFA3.b concluso e inserito nel rad
</commit_message>
<xml_diff>
--- a/Documents/Eat&Reorder - Use Cases documents/UC RFA Gestione Acquisto/RFA3 - Ordinazione.docx
+++ b/Documents/Eat&Reorder - Use Cases documents/UC RFA Gestione Acquisto/RFA3 - Ordinazione.docx
@@ -198,7 +198,23 @@
                 <w:b/>
                 <w:bCs/>
               </w:rPr>
-              <w:t>Entry Condition:</w:t>
+              <w:t xml:space="preserve">Entry </w:t>
+            </w:r>
+            <w:proofErr w:type="spellStart"/>
+            <w:r>
+              <w:rPr>
+                <w:b/>
+                <w:bCs/>
+              </w:rPr>
+              <w:t>Condition</w:t>
+            </w:r>
+            <w:proofErr w:type="spellEnd"/>
+            <w:r>
+              <w:rPr>
+                <w:b/>
+                <w:bCs/>
+              </w:rPr>
+              <w:t>:</w:t>
             </w:r>
           </w:p>
         </w:tc>
@@ -264,8 +280,6 @@
               </w:rPr>
               <w:t>la pagina dell’ordinazione</w:t>
             </w:r>
-            <w:bookmarkStart w:id="0" w:name="_GoBack"/>
-            <w:bookmarkEnd w:id="0"/>
           </w:p>
           <w:p>
             <w:pPr>
@@ -456,8 +470,13 @@
               <w:t>per l’ordine</w:t>
             </w:r>
             <w:r>
-              <w:t xml:space="preserve"> rispettando il formato stabilito nel dizionario dei dati, sezione DD_Ord</w:t>
-            </w:r>
+              <w:t xml:space="preserve"> rispettando il formato stabilito nel dizionario dei dati, sezione </w:t>
+            </w:r>
+            <w:proofErr w:type="spellStart"/>
+            <w:r>
+              <w:t>DD_Ord</w:t>
+            </w:r>
+            <w:proofErr w:type="spellEnd"/>
           </w:p>
           <w:p>
             <w:pPr>
@@ -582,7 +601,23 @@
                 <w:b/>
                 <w:bCs/>
               </w:rPr>
-              <w:t>Exit Condition:</w:t>
+              <w:t xml:space="preserve">Exit </w:t>
+            </w:r>
+            <w:proofErr w:type="spellStart"/>
+            <w:r>
+              <w:rPr>
+                <w:b/>
+                <w:bCs/>
+              </w:rPr>
+              <w:t>Condition</w:t>
+            </w:r>
+            <w:proofErr w:type="spellEnd"/>
+            <w:r>
+              <w:rPr>
+                <w:b/>
+                <w:bCs/>
+              </w:rPr>
+              <w:t>:</w:t>
             </w:r>
           </w:p>
           <w:p>
@@ -678,8 +713,13 @@
               <w:t>l’utente ha inserito dati non validi</w:t>
             </w:r>
             <w:r>
-              <w:t>, in riferimento al dizionario dei dati, sezione DD_Ord</w:t>
-            </w:r>
+              <w:t xml:space="preserve">, in riferimento al dizionario dei dati, sezione </w:t>
+            </w:r>
+            <w:proofErr w:type="spellStart"/>
+            <w:r>
+              <w:t>DD_Ord</w:t>
+            </w:r>
+            <w:proofErr w:type="spellEnd"/>
           </w:p>
           <w:p>
             <w:r>
@@ -743,7 +783,15 @@
                 <w:b/>
                 <w:bCs/>
               </w:rPr>
-              <w:t xml:space="preserve"> Dati</w:t>
+              <w:t xml:space="preserve"> </w:t>
+            </w:r>
+            <w:proofErr w:type="spellStart"/>
+            <w:r>
+              <w:rPr>
+                <w:b/>
+                <w:bCs/>
+              </w:rPr>
+              <w:t>Dati</w:t>
             </w:r>
             <w:r>
               <w:rPr>
@@ -752,8 +800,51 @@
               </w:rPr>
               <w:t>OrdineNonValidi</w:t>
             </w:r>
-          </w:p>
-          <w:p/>
+            <w:proofErr w:type="spellEnd"/>
+          </w:p>
+          <w:p>
+            <w:r>
+              <w:t>2b. Il sistema verifica che ci siano fattorini nella città immessa precedentemente dal cliente.</w:t>
+            </w:r>
+          </w:p>
+          <w:p>
+            <w:r>
+              <w:t>3b. il sistema visualizza un messaggio di errore poiché non ci sono fattorini per consegnare.</w:t>
+            </w:r>
+          </w:p>
+          <w:p>
+            <w:r>
+              <w:t>4b.</w:t>
+            </w:r>
+            <w:r>
+              <w:t xml:space="preserve"> Il sistema riporta il cliente in RFA2.3 - </w:t>
+            </w:r>
+            <w:proofErr w:type="spellStart"/>
+            <w:r>
+              <w:t>VisualizzaCarrello</w:t>
+            </w:r>
+            <w:proofErr w:type="spellEnd"/>
+          </w:p>
+          <w:p>
+            <w:r>
+              <w:rPr>
+                <w:b/>
+                <w:bCs/>
+              </w:rPr>
+              <w:t xml:space="preserve">RFA3.B </w:t>
+            </w:r>
+            <w:proofErr w:type="spellStart"/>
+            <w:r>
+              <w:rPr>
+                <w:b/>
+                <w:bCs/>
+              </w:rPr>
+              <w:t>FattorinoNonDisponibile</w:t>
+            </w:r>
+            <w:bookmarkStart w:id="0" w:name="_GoBack"/>
+            <w:bookmarkEnd w:id="0"/>
+            <w:proofErr w:type="spellEnd"/>
+          </w:p>
         </w:tc>
       </w:tr>
     </w:tbl>
@@ -1727,7 +1818,7 @@
       </w:pPr>
     </w:pPrDefault>
   </w:docDefaults>
-  <w:latentStyles w:defLockedState="0" w:defUIPriority="99" w:defSemiHidden="0" w:defUnhideWhenUsed="0" w:defQFormat="0" w:count="377">
+  <w:latentStyles w:defLockedState="0" w:defUIPriority="99" w:defSemiHidden="0" w:defUnhideWhenUsed="0" w:defQFormat="0" w:count="376">
     <w:lsdException w:name="Normal" w:uiPriority="0" w:qFormat="1"/>
     <w:lsdException w:name="heading 1" w:uiPriority="9" w:qFormat="1"/>
     <w:lsdException w:name="heading 2" w:semiHidden="1" w:uiPriority="9" w:unhideWhenUsed="1" w:qFormat="1"/>
@@ -1833,6 +1924,7 @@
     <w:lsdException w:name="HTML Sample" w:semiHidden="1" w:unhideWhenUsed="1"/>
     <w:lsdException w:name="HTML Typewriter" w:semiHidden="1" w:unhideWhenUsed="1"/>
     <w:lsdException w:name="HTML Variable" w:semiHidden="1" w:unhideWhenUsed="1"/>
+    <w:lsdException w:name="Normal Table" w:semiHidden="1" w:unhideWhenUsed="1"/>
     <w:lsdException w:name="annotation subject" w:semiHidden="1" w:unhideWhenUsed="1"/>
     <w:lsdException w:name="No List" w:semiHidden="1" w:unhideWhenUsed="1"/>
     <w:lsdException w:name="Outline List 1" w:semiHidden="1" w:unhideWhenUsed="1"/>
@@ -1879,8 +1971,10 @@
     <w:lsdException w:name="Table Subtle 2" w:semiHidden="1" w:unhideWhenUsed="1"/>
     <w:lsdException w:name="Table Web 1" w:semiHidden="1" w:unhideWhenUsed="1"/>
     <w:lsdException w:name="Table Web 2" w:semiHidden="1" w:unhideWhenUsed="1"/>
+    <w:lsdException w:name="Table Web 3" w:semiHidden="1" w:unhideWhenUsed="1"/>
     <w:lsdException w:name="Balloon Text" w:semiHidden="1" w:unhideWhenUsed="1"/>
     <w:lsdException w:name="Table Grid" w:uiPriority="39"/>
+    <w:lsdException w:name="Table Theme" w:semiHidden="1" w:unhideWhenUsed="1"/>
     <w:lsdException w:name="Placeholder Text" w:semiHidden="1"/>
     <w:lsdException w:name="No Spacing" w:uiPriority="1" w:qFormat="1"/>
     <w:lsdException w:name="Light Shading" w:uiPriority="60"/>
@@ -2101,7 +2195,6 @@
     <w:lsdException w:name="Hashtag" w:semiHidden="1" w:unhideWhenUsed="1"/>
     <w:lsdException w:name="Unresolved Mention" w:semiHidden="1" w:unhideWhenUsed="1"/>
     <w:lsdException w:name="Smart Link" w:semiHidden="1" w:unhideWhenUsed="1"/>
-    <w:lsdException w:name="Smart Link Error" w:semiHidden="1" w:unhideWhenUsed="1"/>
   </w:latentStyles>
   <w:style w:type="paragraph" w:default="1" w:styleId="Normale">
     <w:name w:val="Normal"/>

</xml_diff>